<commit_message>
2018.2 Support for Visual Studio 2017
</commit_message>
<xml_diff>
--- a/docs/development/Sage300SDK_CreatingSetupWebScreen.docx
+++ b/docs/development/Sage300SDK_CreatingSetupWebScreen.docx
@@ -54,10 +54,13 @@
         </w:sectPr>
       </w:pPr>
       <w:r>
-        <w:t>November</w:t>
-      </w:r>
-      <w:r>
-        <w:t xml:space="preserve"> 2017</w:t>
+        <w:t>January</w:t>
+      </w:r>
+      <w:r>
+        <w:t xml:space="preserve"> 201</w:t>
+      </w:r>
+      <w:r>
+        <w:t>8</w:t>
       </w:r>
     </w:p>
     <w:p>
@@ -74,8 +77,13 @@
         <w:pStyle w:val="SAGEBodyText"/>
       </w:pPr>
       <w:r>
-        <w:t>Copyright © 2017</w:t>
-      </w:r>
+        <w:t>Copyright © 201</w:t>
+      </w:r>
+      <w:r>
+        <w:t>8</w:t>
+      </w:r>
+      <w:bookmarkStart w:id="0" w:name="_GoBack"/>
+      <w:bookmarkEnd w:id="0"/>
       <w:r>
         <w:t xml:space="preserve"> The Sage Group plc or its licensors. All rights reserved.</w:t>
       </w:r>
@@ -856,8 +864,6 @@
           <w:fldChar w:fldCharType="end"/>
         </w:r>
       </w:hyperlink>
-      <w:bookmarkStart w:id="0" w:name="_GoBack"/>
-      <w:bookmarkEnd w:id="0"/>
     </w:p>
     <w:p>
       <w:pPr>
@@ -5404,7 +5410,10 @@
         <w:t>, compatible with Visual Studio 2015</w:t>
       </w:r>
       <w:r>
-        <w:t xml:space="preserve"> and invoked from Visual Studio. This is used to generate code files from a Sage 300 Business View</w:t>
+        <w:t xml:space="preserve">, 2017 </w:t>
+      </w:r>
+      <w:r>
+        <w:t>and invoked from Visual Studio. This is used to generate code files from a Sage 300 Business View</w:t>
       </w:r>
       <w:r>
         <w:t xml:space="preserve"> or</w:t>
@@ -24334,14 +24343,27 @@
           <w:pPr>
             <w:pStyle w:val="SAGEFooter"/>
           </w:pPr>
-          <w:fldSimple w:instr=" STYLEREF  SAGE_Title  \* MERGEFORMAT ">
-            <w:r>
-              <w:rPr>
-                <w:noProof/>
-              </w:rPr>
-              <w:t>Sage 300 Web Screens SDK</w:t>
-            </w:r>
-          </w:fldSimple>
+          <w:r>
+            <w:fldChar w:fldCharType="begin"/>
+          </w:r>
+          <w:r>
+            <w:instrText xml:space="preserve"> STYLEREF  SAGE_Title  \* MERGEFORMAT </w:instrText>
+          </w:r>
+          <w:r>
+            <w:fldChar w:fldCharType="separate"/>
+          </w:r>
+          <w:r>
+            <w:rPr>
+              <w:noProof/>
+            </w:rPr>
+            <w:t>Sage 300 Web Screens SDK</w:t>
+          </w:r>
+          <w:r>
+            <w:rPr>
+              <w:noProof/>
+            </w:rPr>
+            <w:fldChar w:fldCharType="end"/>
+          </w:r>
           <w:r>
             <w:rPr>
               <w:noProof/>
@@ -24363,6 +24385,7 @@
               <w:docPartUnique/>
             </w:docPartObj>
           </w:sdtPr>
+          <w:sdtEndPr/>
           <w:sdtContent>
             <w:p>
               <w:pPr>
@@ -24480,14 +24503,27 @@
           <w:pPr>
             <w:pStyle w:val="SAGEFooter"/>
           </w:pPr>
-          <w:fldSimple w:instr=" STYLEREF  SAGE_Title  \* MERGEFORMAT ">
-            <w:r>
-              <w:rPr>
-                <w:noProof/>
-              </w:rPr>
-              <w:t>Sage 300 Web Screens SDK</w:t>
-            </w:r>
-          </w:fldSimple>
+          <w:r>
+            <w:fldChar w:fldCharType="begin"/>
+          </w:r>
+          <w:r>
+            <w:instrText xml:space="preserve"> STYLEREF  SAGE_Title  \* MERGEFORMAT </w:instrText>
+          </w:r>
+          <w:r>
+            <w:fldChar w:fldCharType="separate"/>
+          </w:r>
+          <w:r>
+            <w:rPr>
+              <w:noProof/>
+            </w:rPr>
+            <w:t>Sage 300 Web Screens SDK</w:t>
+          </w:r>
+          <w:r>
+            <w:rPr>
+              <w:noProof/>
+            </w:rPr>
+            <w:fldChar w:fldCharType="end"/>
+          </w:r>
           <w:r>
             <w:rPr>
               <w:noProof/>
@@ -24509,6 +24545,7 @@
               <w:docPartUnique/>
             </w:docPartObj>
           </w:sdtPr>
+          <w:sdtEndPr/>
           <w:sdtContent>
             <w:p>
               <w:pPr>
@@ -24538,7 +24575,7 @@
                 <w:rPr>
                   <w:noProof/>
                 </w:rPr>
-                <w:t>3</w:t>
+                <w:t>12</w:t>
               </w:r>
               <w:r>
                 <w:rPr>
@@ -24720,14 +24757,27 @@
     <w:pPr>
       <w:pStyle w:val="SAGEHeader"/>
     </w:pPr>
-    <w:fldSimple w:instr=" STYLEREF  &quot;SAGE_Heading 1&quot; \l  \* MERGEFORMAT ">
-      <w:r>
-        <w:rPr>
-          <w:noProof/>
-        </w:rPr>
-        <w:t>Code Generation Wizard</w:t>
-      </w:r>
-    </w:fldSimple>
+    <w:r>
+      <w:fldChar w:fldCharType="begin"/>
+    </w:r>
+    <w:r>
+      <w:instrText xml:space="preserve"> STYLEREF  "SAGE_Heading 1" \l  \* MERGEFORMAT </w:instrText>
+    </w:r>
+    <w:r>
+      <w:fldChar w:fldCharType="separate"/>
+    </w:r>
+    <w:r>
+      <w:rPr>
+        <w:noProof/>
+      </w:rPr>
+      <w:t>Code Generation Wizard</w:t>
+    </w:r>
+    <w:r>
+      <w:rPr>
+        <w:noProof/>
+      </w:rPr>
+      <w:fldChar w:fldCharType="end"/>
+    </w:r>
   </w:p>
 </w:hdr>
 </file>
@@ -24765,14 +24815,14 @@
         <v:path o:extrusionok="f" gradientshapeok="t" o:connecttype="rect"/>
         <o:lock v:ext="edit" aspectratio="t"/>
       </v:shapetype>
-      <v:shape id="_x0000_i1138" type="#_x0000_t75" style="width:20.25pt;height:20.25pt" o:bullet="t">
+      <v:shape id="_x0000_i1028" type="#_x0000_t75" style="width:20.25pt;height:20.25pt" o:bullet="t">
         <v:imagedata r:id="rId1" o:title="clip_image001"/>
       </v:shape>
     </w:pict>
   </w:numPicBullet>
   <w:numPicBullet w:numPicBulletId="1">
     <w:pict>
-      <v:shape id="_x0000_i1139" type="#_x0000_t75" style="width:118.5pt;height:118.5pt" o:bullet="t">
+      <v:shape id="_x0000_i1029" type="#_x0000_t75" style="width:118.5pt;height:118.5pt" o:bullet="t">
         <v:imagedata r:id="rId2" o:title="clip_image002"/>
       </v:shape>
     </w:pict>
@@ -48693,7 +48743,7 @@
 </file>
 
 <file path=customXml/itemProps1.xml><?xml version="1.0" encoding="utf-8"?>
-<ds:datastoreItem xmlns:ds="http://schemas.openxmlformats.org/officeDocument/2006/customXml" ds:itemID="{51DB48CD-FA15-4524-B90F-45CABF39453C}">
+<ds:datastoreItem xmlns:ds="http://schemas.openxmlformats.org/officeDocument/2006/customXml" ds:itemID="{29FA5A52-D26E-4D03-968B-27813323BA20}">
   <ds:schemaRefs>
     <ds:schemaRef ds:uri="http://schemas.openxmlformats.org/officeDocument/2006/bibliography"/>
   </ds:schemaRefs>

</xml_diff>